<commit_message>
cambios Registro de avances3
</commit_message>
<xml_diff>
--- a/TP2. E8 S3 Registro de Avance.docx
+++ b/TP2. E8 S3 Registro de Avance.docx
@@ -845,7 +845,7 @@
                 <w:szCs w:val="24"/>
                 <w:rtl w:val="0"/>
               </w:rPr>
-              <w:t xml:space="preserve">2/10/2025</w:t>
+              <w:t xml:space="preserve">1/10/2025</w:t>
             </w:r>
           </w:p>
         </w:tc>
@@ -27921,7 +27921,7 @@
                 <w:rFonts w:ascii="Aptos Narrow" w:cs="Aptos Narrow" w:eastAsia="Aptos Narrow" w:hAnsi="Aptos Narrow"/>
                 <w:rtl w:val="0"/>
               </w:rPr>
-              <w:t xml:space="preserve">21/04/2025</w:t>
+              <w:t xml:space="preserve">01/10/2025</w:t>
             </w:r>
           </w:p>
         </w:tc>
@@ -27941,7 +27941,7 @@
                 <w:rFonts w:ascii="Aptos Narrow" w:cs="Aptos Narrow" w:eastAsia="Aptos Narrow" w:hAnsi="Aptos Narrow"/>
                 <w:rtl w:val="0"/>
               </w:rPr>
-              <w:t xml:space="preserve">22/04/2025</w:t>
+              <w:t xml:space="preserve">02/10/2025</w:t>
             </w:r>
           </w:p>
         </w:tc>
@@ -27961,7 +27961,7 @@
                 <w:rFonts w:ascii="Aptos Narrow" w:cs="Aptos Narrow" w:eastAsia="Aptos Narrow" w:hAnsi="Aptos Narrow"/>
                 <w:rtl w:val="0"/>
               </w:rPr>
-              <w:t xml:space="preserve">23/04/2025</w:t>
+              <w:t xml:space="preserve">03/10/2025</w:t>
             </w:r>
           </w:p>
         </w:tc>
@@ -27981,7 +27981,7 @@
                 <w:rFonts w:ascii="Aptos Narrow" w:cs="Aptos Narrow" w:eastAsia="Aptos Narrow" w:hAnsi="Aptos Narrow"/>
                 <w:rtl w:val="0"/>
               </w:rPr>
-              <w:t xml:space="preserve">24/04/2025</w:t>
+              <w:t xml:space="preserve">04/10/2025</w:t>
             </w:r>
           </w:p>
         </w:tc>
@@ -28001,7 +28001,7 @@
                 <w:rFonts w:ascii="Aptos Narrow" w:cs="Aptos Narrow" w:eastAsia="Aptos Narrow" w:hAnsi="Aptos Narrow"/>
                 <w:rtl w:val="0"/>
               </w:rPr>
-              <w:t xml:space="preserve">25/04/2025</w:t>
+              <w:t xml:space="preserve">06/10/2025</w:t>
             </w:r>
           </w:p>
         </w:tc>
@@ -28021,7 +28021,7 @@
                 <w:rFonts w:ascii="Aptos Narrow" w:cs="Aptos Narrow" w:eastAsia="Aptos Narrow" w:hAnsi="Aptos Narrow"/>
                 <w:rtl w:val="0"/>
               </w:rPr>
-              <w:t xml:space="preserve">26/04/2025</w:t>
+              <w:t xml:space="preserve">07/10/2025</w:t>
             </w:r>
           </w:p>
         </w:tc>
@@ -28359,10 +28359,14 @@
             </w:pPr>
             <w:r>
               <w:rPr>
-                <w:color w:val="000000"/>
                 <w:rtl w:val="0"/>
               </w:rPr>
-              <w:t xml:space="preserve">2</w:t>
+              <w:t xml:space="preserve">5</w:t>
+            </w:r>
+            <w:r>
+              <w:rPr>
+                <w:rtl w:val="0"/>
+              </w:rPr>
             </w:r>
           </w:p>
         </w:tc>
@@ -28377,10 +28381,14 @@
             </w:pPr>
             <w:r>
               <w:rPr>
-                <w:color w:val="000000"/>
                 <w:rtl w:val="0"/>
               </w:rPr>
-              <w:t xml:space="preserve">1</w:t>
+              <w:t xml:space="preserve">4</w:t>
+            </w:r>
+            <w:r>
+              <w:rPr>
+                <w:rtl w:val="0"/>
+              </w:rPr>
             </w:r>
           </w:p>
         </w:tc>
@@ -28393,6 +28401,12 @@
                 <w:color w:val="000000"/>
               </w:rPr>
             </w:pPr>
+            <w:r>
+              <w:rPr>
+                <w:rtl w:val="0"/>
+              </w:rPr>
+              <w:t xml:space="preserve">1</w:t>
+            </w:r>
             <w:r>
               <w:rPr>
                 <w:rtl w:val="0"/>
@@ -28517,6 +28531,12 @@
               <w:rPr>
                 <w:rtl w:val="0"/>
               </w:rPr>
+              <w:t xml:space="preserve">2</w:t>
+            </w:r>
+            <w:r>
+              <w:rPr>
+                <w:rtl w:val="0"/>
+              </w:rPr>
             </w:r>
           </w:p>
         </w:tc>
@@ -28531,10 +28551,14 @@
             </w:pPr>
             <w:r>
               <w:rPr>
-                <w:color w:val="000000"/>
                 <w:rtl w:val="0"/>
               </w:rPr>
-              <w:t xml:space="preserve">1</w:t>
+              <w:t xml:space="preserve">0</w:t>
+            </w:r>
+            <w:r>
+              <w:rPr>
+                <w:rtl w:val="0"/>
+              </w:rPr>
             </w:r>
           </w:p>
         </w:tc>
@@ -28547,6 +28571,12 @@
                 <w:color w:val="000000"/>
               </w:rPr>
             </w:pPr>
+            <w:r>
+              <w:rPr>
+                <w:rtl w:val="0"/>
+              </w:rPr>
+              <w:t xml:space="preserve">1</w:t>
+            </w:r>
             <w:r>
               <w:rPr>
                 <w:rtl w:val="0"/>
@@ -28686,6 +28716,12 @@
               <w:rPr>
                 <w:rtl w:val="0"/>
               </w:rPr>
+              <w:t xml:space="preserve">1</w:t>
+            </w:r>
+            <w:r>
+              <w:rPr>
+                <w:rtl w:val="0"/>
+              </w:rPr>
             </w:r>
           </w:p>
         </w:tc>
@@ -28700,6 +28736,7 @@
               <w:rPr>
                 <w:rtl w:val="0"/>
               </w:rPr>
+              <w:t xml:space="preserve">4</w:t>
             </w:r>
           </w:p>
         </w:tc>
@@ -28712,6 +28749,12 @@
                 <w:color w:val="000000"/>
               </w:rPr>
             </w:pPr>
+            <w:r>
+              <w:rPr>
+                <w:rtl w:val="0"/>
+              </w:rPr>
+              <w:t xml:space="preserve">2</w:t>
+            </w:r>
             <w:r>
               <w:rPr>
                 <w:rtl w:val="0"/>
@@ -28872,6 +28915,12 @@
               <w:rPr>
                 <w:rtl w:val="0"/>
               </w:rPr>
+              <w:t xml:space="preserve">1</w:t>
+            </w:r>
+            <w:r>
+              <w:rPr>
+                <w:rtl w:val="0"/>
+              </w:rPr>
             </w:r>
           </w:p>
         </w:tc>
@@ -29028,6 +29077,12 @@
               <w:rPr>
                 <w:rtl w:val="0"/>
               </w:rPr>
+              <w:t xml:space="preserve">1</w:t>
+            </w:r>
+            <w:r>
+              <w:rPr>
+                <w:rtl w:val="0"/>
+              </w:rPr>
             </w:r>
           </w:p>
         </w:tc>
@@ -29123,7 +29178,7 @@
                 <w:rFonts w:ascii="Aptos Narrow" w:cs="Aptos Narrow" w:eastAsia="Aptos Narrow" w:hAnsi="Aptos Narrow"/>
                 <w:rtl w:val="0"/>
               </w:rPr>
-              <w:t xml:space="preserve">30</w:t>
+              <w:t xml:space="preserve">39</w:t>
             </w:r>
             <w:r>
               <w:rPr>
@@ -29136,7 +29191,7 @@
           <w:tcPr/>
           <w:p>
             <w:pPr>
-              <w:jc w:val="right"/>
+              <w:jc w:val="center"/>
               <w:rPr>
                 <w:rFonts w:ascii="Aptos Narrow" w:cs="Aptos Narrow" w:eastAsia="Aptos Narrow" w:hAnsi="Aptos Narrow"/>
                 <w:color w:val="000000"/>
@@ -29147,7 +29202,7 @@
                 <w:rFonts w:ascii="Aptos Narrow" w:cs="Aptos Narrow" w:eastAsia="Aptos Narrow" w:hAnsi="Aptos Narrow"/>
                 <w:rtl w:val="0"/>
               </w:rPr>
-              <w:t xml:space="preserve">24</w:t>
+              <w:t xml:space="preserve">31</w:t>
             </w:r>
             <w:r>
               <w:rPr>
@@ -29160,7 +29215,7 @@
           <w:tcPr/>
           <w:p>
             <w:pPr>
-              <w:jc w:val="right"/>
+              <w:jc w:val="center"/>
               <w:rPr>
                 <w:rFonts w:ascii="Aptos Narrow" w:cs="Aptos Narrow" w:eastAsia="Aptos Narrow" w:hAnsi="Aptos Narrow"/>
                 <w:color w:val="000000"/>
@@ -29171,7 +29226,7 @@
                 <w:rFonts w:ascii="Aptos Narrow" w:cs="Aptos Narrow" w:eastAsia="Aptos Narrow" w:hAnsi="Aptos Narrow"/>
                 <w:rtl w:val="0"/>
               </w:rPr>
-              <w:t xml:space="preserve">18</w:t>
+              <w:t xml:space="preserve">23</w:t>
             </w:r>
             <w:r>
               <w:rPr>
@@ -29184,7 +29239,7 @@
           <w:tcPr/>
           <w:p>
             <w:pPr>
-              <w:jc w:val="right"/>
+              <w:jc w:val="center"/>
               <w:rPr>
                 <w:rFonts w:ascii="Aptos Narrow" w:cs="Aptos Narrow" w:eastAsia="Aptos Narrow" w:hAnsi="Aptos Narrow"/>
                 <w:color w:val="000000"/>
@@ -29193,10 +29248,14 @@
             <w:r>
               <w:rPr>
                 <w:rFonts w:ascii="Aptos Narrow" w:cs="Aptos Narrow" w:eastAsia="Aptos Narrow" w:hAnsi="Aptos Narrow"/>
-                <w:color w:val="000000"/>
                 <w:rtl w:val="0"/>
               </w:rPr>
-              <w:t xml:space="preserve">3</w:t>
+              <w:t xml:space="preserve">17</w:t>
+            </w:r>
+            <w:r>
+              <w:rPr>
+                <w:rtl w:val="0"/>
+              </w:rPr>
             </w:r>
           </w:p>
         </w:tc>
@@ -29204,7 +29263,41 @@
           <w:tcPr/>
           <w:p>
             <w:pPr>
-              <w:jc w:val="right"/>
+              <w:jc w:val="center"/>
+              <w:rPr>
+                <w:rFonts w:ascii="Aptos Narrow" w:cs="Aptos Narrow" w:eastAsia="Aptos Narrow" w:hAnsi="Aptos Narrow"/>
+                <w:color w:val="000000"/>
+              </w:rPr>
+            </w:pPr>
+            <w:r>
+              <w:rPr>
+                <w:rtl w:val="0"/>
+              </w:rPr>
+            </w:r>
+          </w:p>
+        </w:tc>
+        <w:tc>
+          <w:tcPr/>
+          <w:p>
+            <w:pPr>
+              <w:jc w:val="center"/>
+              <w:rPr>
+                <w:rFonts w:ascii="Aptos Narrow" w:cs="Aptos Narrow" w:eastAsia="Aptos Narrow" w:hAnsi="Aptos Narrow"/>
+                <w:color w:val="000000"/>
+              </w:rPr>
+            </w:pPr>
+            <w:r>
+              <w:rPr>
+                <w:rtl w:val="0"/>
+              </w:rPr>
+            </w:r>
+          </w:p>
+        </w:tc>
+        <w:tc>
+          <w:tcPr/>
+          <w:p>
+            <w:pPr>
+              <w:jc w:val="left"/>
               <w:rPr>
                 <w:rFonts w:ascii="Aptos Narrow" w:cs="Aptos Narrow" w:eastAsia="Aptos Narrow" w:hAnsi="Aptos Narrow"/>
                 <w:color w:val="000000"/>
@@ -29213,50 +29306,14 @@
             <w:r>
               <w:rPr>
                 <w:rFonts w:ascii="Aptos Narrow" w:cs="Aptos Narrow" w:eastAsia="Aptos Narrow" w:hAnsi="Aptos Narrow"/>
-                <w:color w:val="000000"/>
                 <w:rtl w:val="0"/>
               </w:rPr>
-              <w:t xml:space="preserve">2</w:t>
+              <w:t xml:space="preserve">     </w:t>
             </w:r>
-          </w:p>
-        </w:tc>
-        <w:tc>
-          <w:tcPr/>
-          <w:p>
-            <w:pPr>
-              <w:jc w:val="right"/>
-              <w:rPr>
-                <w:rFonts w:ascii="Aptos Narrow" w:cs="Aptos Narrow" w:eastAsia="Aptos Narrow" w:hAnsi="Aptos Narrow"/>
-                <w:color w:val="000000"/>
-              </w:rPr>
-            </w:pPr>
             <w:r>
               <w:rPr>
-                <w:rFonts w:ascii="Aptos Narrow" w:cs="Aptos Narrow" w:eastAsia="Aptos Narrow" w:hAnsi="Aptos Narrow"/>
-                <w:color w:val="000000"/>
                 <w:rtl w:val="0"/>
               </w:rPr>
-              <w:t xml:space="preserve">1</w:t>
-            </w:r>
-          </w:p>
-        </w:tc>
-        <w:tc>
-          <w:tcPr/>
-          <w:p>
-            <w:pPr>
-              <w:jc w:val="right"/>
-              <w:rPr>
-                <w:rFonts w:ascii="Aptos Narrow" w:cs="Aptos Narrow" w:eastAsia="Aptos Narrow" w:hAnsi="Aptos Narrow"/>
-                <w:color w:val="000000"/>
-              </w:rPr>
-            </w:pPr>
-            <w:r>
-              <w:rPr>
-                <w:rFonts w:ascii="Aptos Narrow" w:cs="Aptos Narrow" w:eastAsia="Aptos Narrow" w:hAnsi="Aptos Narrow"/>
-                <w:color w:val="000000"/>
-                <w:rtl w:val="0"/>
-              </w:rPr>
-              <w:t xml:space="preserve">0</w:t>
             </w:r>
           </w:p>
         </w:tc>
@@ -29308,29 +29365,10 @@
         <w:rPr/>
       </w:pPr>
       <w:r>
-        <w:rPr>
-          <w:rtl w:val="0"/>
-        </w:rPr>
-      </w:r>
-    </w:p>
-    <w:p>
-      <w:pPr>
-        <w:spacing w:after="280" w:before="280" w:line="240" w:lineRule="auto"/>
-        <w:rPr>
-          <w:rFonts w:ascii="Times New Roman" w:cs="Times New Roman" w:eastAsia="Times New Roman" w:hAnsi="Times New Roman"/>
-          <w:sz w:val="24"/>
-          <w:szCs w:val="24"/>
-        </w:rPr>
-      </w:pPr>
-      <w:r>
-        <w:rPr>
-          <w:rFonts w:ascii="Times New Roman" w:cs="Times New Roman" w:eastAsia="Times New Roman" w:hAnsi="Times New Roman"/>
-          <w:sz w:val="24"/>
-          <w:szCs w:val="24"/>
-        </w:rPr>
+        <w:rPr/>
         <w:drawing>
           <wp:inline distB="114300" distT="114300" distL="114300" distR="114300">
-            <wp:extent cx="5399730" cy="3340100"/>
+            <wp:extent cx="5399730" cy="3289300"/>
             <wp:effectExtent b="0" l="0" r="0" t="0"/>
             <wp:docPr id="164344132" name="image1.png"/>
             <a:graphic>
@@ -29350,7 +29388,7 @@
                   <pic:spPr>
                     <a:xfrm>
                       <a:off x="0" y="0"/>
-                      <a:ext cx="5399730" cy="3340100"/>
+                      <a:ext cx="5399730" cy="3289300"/>
                     </a:xfrm>
                     <a:prstGeom prst="rect"/>
                     <a:ln/>
@@ -29361,6 +29399,21 @@
           </wp:inline>
         </w:drawing>
       </w:r>
+      <w:r>
+        <w:rPr>
+          <w:rtl w:val="0"/>
+        </w:rPr>
+      </w:r>
+    </w:p>
+    <w:p>
+      <w:pPr>
+        <w:spacing w:after="280" w:before="280" w:line="240" w:lineRule="auto"/>
+        <w:rPr>
+          <w:rFonts w:ascii="Times New Roman" w:cs="Times New Roman" w:eastAsia="Times New Roman" w:hAnsi="Times New Roman"/>
+          <w:sz w:val="24"/>
+          <w:szCs w:val="24"/>
+        </w:rPr>
+      </w:pPr>
       <w:r>
         <w:rPr>
           <w:rtl w:val="0"/>
@@ -29461,12 +29514,28 @@
       </w:r>
     </w:p>
     <w:sectPr>
+      <w:headerReference r:id="rId8" w:type="default"/>
       <w:pgSz w:h="16838" w:w="11906" w:orient="portrait"/>
       <w:pgMar w:bottom="1417" w:top="1417" w:left="1701" w:right="1701" w:header="708" w:footer="708"/>
       <w:pgNumType w:start="1"/>
     </w:sectPr>
   </w:body>
 </w:document>
+</file>
+
+<file path=word/header1.xml><?xml version="1.0" encoding="utf-8"?>
+<w:hdr xmlns:mc="http://schemas.openxmlformats.org/markup-compatibility/2006" xmlns:o="urn:schemas-microsoft-com:office:office" xmlns:r="http://schemas.openxmlformats.org/officeDocument/2006/relationships" xmlns:m="http://schemas.openxmlformats.org/officeDocument/2006/math" xmlns:v="urn:schemas-microsoft-com:vml" xmlns:wp="http://schemas.openxmlformats.org/drawingml/2006/wordprocessingDrawing" xmlns:w10="urn:schemas-microsoft-com:office:word" xmlns:w="http://schemas.openxmlformats.org/wordprocessingml/2006/main" xmlns:wne="http://schemas.microsoft.com/office/word/2006/wordml" xmlns:sl="http://schemas.openxmlformats.org/schemaLibrary/2006/main" xmlns:a="http://schemas.openxmlformats.org/drawingml/2006/main" xmlns:pic="http://schemas.openxmlformats.org/drawingml/2006/picture" xmlns:c="http://schemas.openxmlformats.org/drawingml/2006/chart" xmlns:lc="http://schemas.openxmlformats.org/drawingml/2006/lockedCanvas" xmlns:dgm="http://schemas.openxmlformats.org/drawingml/2006/diagram" xmlns:wps="http://schemas.microsoft.com/office/word/2010/wordprocessingShape" xmlns:wpg="http://schemas.microsoft.com/office/word/2010/wordprocessingGroup" xmlns:w14="http://schemas.microsoft.com/office/word/2010/wordml" xmlns:w15="http://schemas.microsoft.com/office/word/2012/wordml" xmlns:w16="http://schemas.microsoft.com/office/word/2018/wordml" xmlns:w16cex="http://schemas.microsoft.com/office/word/2018/wordml/cex" xmlns:w16cid="http://schemas.microsoft.com/office/word/2016/wordml/cid" xmlns="http://schemas.microsoft.com/office/tasks/2019/documenttasks" xmlns:cr="http://schemas.microsoft.com/office/comments/2020/reactions">
+  <w:p>
+    <w:pPr>
+      <w:rPr/>
+    </w:pPr>
+    <w:r>
+      <w:rPr>
+        <w:rtl w:val="0"/>
+      </w:rPr>
+    </w:r>
+  </w:p>
+</w:hdr>
 </file>
 
 <file path=word/numbering.xml><?xml version="1.0" encoding="utf-8"?>

</xml_diff>